<commit_message>
Ajustes para a aula
</commit_message>
<xml_diff>
--- a/Template_Relatorio_de_Incidentes_de_Teste.docx
+++ b/Template_Relatorio_de_Incidentes_de_Teste.docx
@@ -4,137 +4,632 @@
   <w:body>
     <w:p>
       <w:pPr>
+        <w:jc w:val="right"/>
         <w:rPr>
           <w:b/>
           <w:bCs/>
+          <w:i/>
+          <w:iCs/>
+          <w:sz w:val="28"/>
+          <w:szCs w:val="28"/>
         </w:rPr>
       </w:pPr>
       <w:r>
         <w:rPr>
           <w:b/>
           <w:bCs/>
-        </w:rPr>
-        <w:t>Relatório de Incidentes de Teste</w:t>
-      </w:r>
-    </w:p>
-    <w:p>
-      <w:r>
-        <w:t>Toda e qualquer discrepância entre o resultado esperado e o encontrado na execução dos casos de teste devem ser reportados para o time de desenvolvimento com o máximo de detalhes possíveis. Nesse caso, é utilizado o relatório de incidentes de teste o qual é registrado todos os defeitos encontrados durante a fase de execução de teste.</w:t>
-      </w:r>
-    </w:p>
-    <w:p>
-      <w:r>
-        <w:t>Segundo a norma IEEE 829 o relatório de incidente de teste deve ter as seguintes informações:</w:t>
-      </w:r>
-    </w:p>
-    <w:p/>
-    <w:p>
-      <w:r>
+          <w:i/>
+          <w:iCs/>
+          <w:sz w:val="28"/>
+          <w:szCs w:val="28"/>
+        </w:rPr>
+        <w:t>Sistema eventos</w:t>
+      </w:r>
+    </w:p>
+    <w:p>
+      <w:pPr>
+        <w:jc w:val="right"/>
         <w:rPr>
           <w:b/>
           <w:bCs/>
-        </w:rPr>
-        <w:t>Identificador do relatório:</w:t>
-      </w:r>
-      <w:r>
-        <w:t xml:space="preserve"> identificador único e específico para o relatório, por exemplo, release testado mais o identificador de um caso de teste;</w:t>
-      </w:r>
-    </w:p>
-    <w:p>
+          <w:i/>
+          <w:iCs/>
+          <w:sz w:val="28"/>
+          <w:szCs w:val="28"/>
+        </w:rPr>
+      </w:pPr>
       <w:r>
         <w:rPr>
           <w:b/>
           <w:bCs/>
-        </w:rPr>
-        <w:t>Sumário da ocorrência:</w:t>
-      </w:r>
-      <w:r>
-        <w:t xml:space="preserve"> uma breve descrição do incidente; identificar os itens de teste envolvidos indicando sua versão, caso seja necessário; adicionar referência para a especificação do caso de teste, assim o desenvolvedor que for corrigir o defeito terá uma base de documento de teste além do documento de requisitos e adicionar também o relatório de log de teste, se necessário;</w:t>
-      </w:r>
-    </w:p>
-    <w:p>
+          <w:i/>
+          <w:iCs/>
+          <w:sz w:val="28"/>
+          <w:szCs w:val="28"/>
+        </w:rPr>
+        <w:t>Relatório de Incidentes</w:t>
+      </w:r>
       <w:r>
         <w:rPr>
           <w:b/>
           <w:bCs/>
-        </w:rPr>
-        <w:t>Descrição do incidente:</w:t>
-      </w:r>
-      <w:r>
-        <w:t xml:space="preserve"> prover uma descrição do incidente incluindo os seguintes itens:</w:t>
-      </w:r>
-    </w:p>
-    <w:p>
-      <w:r>
-        <w:t>==&gt;Entradas;</w:t>
-      </w:r>
-    </w:p>
-    <w:p>
-      <w:r>
-        <w:t>==&gt;Resultados esperados;</w:t>
-      </w:r>
-    </w:p>
-    <w:p>
-      <w:r>
-        <w:t>==&gt;Resultados encontrados;</w:t>
-      </w:r>
-    </w:p>
-    <w:p>
-      <w:r>
-        <w:t>==&gt;Problemas;</w:t>
-      </w:r>
-    </w:p>
-    <w:p>
-      <w:r>
-        <w:t>==&gt;Data e hora do incidente;</w:t>
-      </w:r>
-    </w:p>
-    <w:p>
-      <w:r>
-        <w:t>==&gt;Procedimentos para reproduzir o problema;</w:t>
-      </w:r>
-    </w:p>
-    <w:p>
-      <w:r>
-        <w:t>==&gt;Ambiente;</w:t>
-      </w:r>
-    </w:p>
-    <w:p>
-      <w:r>
-        <w:t>==&gt;Tentativas para repetir o problema;</w:t>
-      </w:r>
-    </w:p>
-    <w:p>
-      <w:r>
-        <w:t>==&gt;Testadores;</w:t>
-      </w:r>
-    </w:p>
-    <w:p>
-      <w:r>
-        <w:t>==&gt;Observadores.</w:t>
-      </w:r>
-    </w:p>
-    <w:p>
-      <w:r>
-        <w:t>Vale lembrar que outras informações podem ser incluídas sempre que necessário e nem sempre todos os campos acima serão necessários.</w:t>
-      </w:r>
-    </w:p>
-    <w:p/>
-    <w:p>
-      <w:r>
+          <w:i/>
+          <w:iCs/>
+          <w:sz w:val="28"/>
+          <w:szCs w:val="28"/>
+        </w:rPr>
+        <w:t xml:space="preserve"> do sistema</w:t>
+      </w:r>
+    </w:p>
+    <w:p>
+      <w:pPr>
+        <w:jc w:val="right"/>
         <w:rPr>
           <w:b/>
           <w:bCs/>
+          <w:i/>
+          <w:iCs/>
+          <w:sz w:val="28"/>
+          <w:szCs w:val="28"/>
+        </w:rPr>
+      </w:pPr>
+      <w:r>
+        <w:rPr>
+          <w:b/>
+          <w:bCs/>
+          <w:i/>
+          <w:iCs/>
+          <w:sz w:val="28"/>
+          <w:szCs w:val="28"/>
+        </w:rPr>
+        <w:t>Versão 1.0</w:t>
+      </w:r>
+    </w:p>
+    <w:tbl>
+      <w:tblPr>
+        <w:tblStyle w:val="Tabelacomgrade"/>
+        <w:tblW w:w="0" w:type="auto"/>
+        <w:tblLook w:val="04A0" w:firstRow="1" w:lastRow="0" w:firstColumn="1" w:lastColumn="0" w:noHBand="0" w:noVBand="1"/>
+      </w:tblPr>
+      <w:tblGrid>
+        <w:gridCol w:w="1278"/>
+        <w:gridCol w:w="850"/>
+        <w:gridCol w:w="1553"/>
+        <w:gridCol w:w="4819"/>
+        <w:gridCol w:w="1843"/>
+      </w:tblGrid>
+      <w:tr>
+        <w:tc>
+          <w:tcPr>
+            <w:tcW w:w="1278" w:type="dxa"/>
+          </w:tcPr>
+          <w:p>
+            <w:pPr>
+              <w:rPr>
+                <w:b/>
+                <w:bCs/>
+              </w:rPr>
+            </w:pPr>
+            <w:r>
+              <w:rPr>
+                <w:b/>
+                <w:bCs/>
+              </w:rPr>
+              <w:t>Data</w:t>
+            </w:r>
+          </w:p>
+        </w:tc>
+        <w:tc>
+          <w:tcPr>
+            <w:tcW w:w="850" w:type="dxa"/>
+          </w:tcPr>
+          <w:p>
+            <w:pPr>
+              <w:rPr>
+                <w:b/>
+                <w:bCs/>
+              </w:rPr>
+            </w:pPr>
+            <w:r>
+              <w:rPr>
+                <w:b/>
+                <w:bCs/>
+              </w:rPr>
+              <w:t>Versão</w:t>
+            </w:r>
+          </w:p>
+        </w:tc>
+        <w:tc>
+          <w:tcPr>
+            <w:tcW w:w="1553" w:type="dxa"/>
+          </w:tcPr>
+          <w:p>
+            <w:pPr>
+              <w:rPr>
+                <w:b/>
+                <w:bCs/>
+              </w:rPr>
+            </w:pPr>
+            <w:r>
+              <w:rPr>
+                <w:b/>
+                <w:bCs/>
+              </w:rPr>
+              <w:t>Caso de teste</w:t>
+            </w:r>
+          </w:p>
+        </w:tc>
+        <w:tc>
+          <w:tcPr>
+            <w:tcW w:w="4819" w:type="dxa"/>
+          </w:tcPr>
+          <w:p>
+            <w:pPr>
+              <w:rPr>
+                <w:b/>
+                <w:bCs/>
+              </w:rPr>
+            </w:pPr>
+            <w:r>
+              <w:rPr>
+                <w:b/>
+                <w:bCs/>
+              </w:rPr>
+              <w:t>Descrição</w:t>
+            </w:r>
+          </w:p>
+        </w:tc>
+        <w:tc>
+          <w:tcPr>
+            <w:tcW w:w="1843" w:type="dxa"/>
+          </w:tcPr>
+          <w:p>
+            <w:pPr>
+              <w:rPr>
+                <w:b/>
+                <w:bCs/>
+              </w:rPr>
+            </w:pPr>
+            <w:r>
+              <w:rPr>
+                <w:b/>
+                <w:bCs/>
+              </w:rPr>
+              <w:t>Autor</w:t>
+            </w:r>
+          </w:p>
+        </w:tc>
+      </w:tr>
+      <w:tr>
+        <w:tc>
+          <w:tcPr>
+            <w:tcW w:w="1278" w:type="dxa"/>
+          </w:tcPr>
+          <w:p>
+            <w:r>
+              <w:t>13/12/2021</w:t>
+            </w:r>
+          </w:p>
+        </w:tc>
+        <w:tc>
+          <w:tcPr>
+            <w:tcW w:w="850" w:type="dxa"/>
+          </w:tcPr>
+          <w:p>
+            <w:r>
+              <w:t>1.0</w:t>
+            </w:r>
+          </w:p>
+        </w:tc>
+        <w:tc>
+          <w:tcPr>
+            <w:tcW w:w="1553" w:type="dxa"/>
+          </w:tcPr>
+          <w:p>
+            <w:r>
+              <w:t>CTnn</w:t>
+            </w:r>
+          </w:p>
+        </w:tc>
+        <w:tc>
+          <w:tcPr>
+            <w:tcW w:w="4819" w:type="dxa"/>
+          </w:tcPr>
+          <w:p>
+            <w:r>
+              <w:t>Release Inicial – Protótipo do plano de testes</w:t>
+            </w:r>
+          </w:p>
+        </w:tc>
+        <w:tc>
+          <w:tcPr>
+            <w:tcW w:w="1843" w:type="dxa"/>
+          </w:tcPr>
+          <w:p>
+            <w:r>
+              <w:t>Richard Brosler</w:t>
+            </w:r>
+          </w:p>
+        </w:tc>
+      </w:tr>
+    </w:tbl>
+    <w:p/>
+    <w:p>
+      <w:r>
+        <w:br w:type="page"/>
+      </w:r>
+    </w:p>
+    <w:p>
+      <w:pPr>
+        <w:rPr>
+          <w:b/>
+          <w:bCs/>
+        </w:rPr>
+      </w:pPr>
+    </w:p>
+    <w:p>
+      <w:r>
+        <w:rPr>
+          <w:b/>
+          <w:bCs/>
+        </w:rPr>
+        <w:t>Sumário da ocorrência:</w:t>
+      </w:r>
+      <w:r>
+        <w:t xml:space="preserve"> </w:t>
+      </w:r>
+      <w:r>
+        <w:t xml:space="preserve"> Descreva aqui o(s) problema(s) que ocorreu(ão).</w:t>
+      </w:r>
+    </w:p>
+    <w:p>
+      <w:pPr>
+        <w:rPr>
+          <w:b/>
+          <w:bCs/>
+        </w:rPr>
+      </w:pPr>
+      <w:r>
+        <w:rPr>
+          <w:b/>
+          <w:bCs/>
+        </w:rPr>
+        <w:t>Descrição do incidente:</w:t>
+      </w:r>
+    </w:p>
+    <w:tbl>
+      <w:tblPr>
+        <w:tblStyle w:val="Tabelacomgrade"/>
+        <w:tblW w:w="0" w:type="auto"/>
+        <w:tblLook w:val="04A0" w:firstRow="1" w:lastRow="0" w:firstColumn="1" w:lastColumn="0" w:noHBand="0" w:noVBand="1"/>
+      </w:tblPr>
+      <w:tblGrid>
+        <w:gridCol w:w="1698"/>
+        <w:gridCol w:w="1699"/>
+        <w:gridCol w:w="1699"/>
+        <w:gridCol w:w="3546"/>
+        <w:gridCol w:w="1701"/>
+      </w:tblGrid>
+      <w:tr>
+        <w:tc>
+          <w:tcPr>
+            <w:tcW w:w="1698" w:type="dxa"/>
+          </w:tcPr>
+          <w:p>
+            <w:pPr>
+              <w:rPr>
+                <w:b/>
+                <w:bCs/>
+              </w:rPr>
+            </w:pPr>
+            <w:r>
+              <w:rPr>
+                <w:b/>
+                <w:bCs/>
+              </w:rPr>
+              <w:t>Entradas</w:t>
+            </w:r>
+          </w:p>
+        </w:tc>
+        <w:tc>
+          <w:tcPr>
+            <w:tcW w:w="1699" w:type="dxa"/>
+          </w:tcPr>
+          <w:p>
+            <w:pPr>
+              <w:rPr>
+                <w:b/>
+                <w:bCs/>
+              </w:rPr>
+            </w:pPr>
+            <w:r>
+              <w:rPr>
+                <w:b/>
+                <w:bCs/>
+              </w:rPr>
+              <w:t>Resultados esperados</w:t>
+            </w:r>
+          </w:p>
+        </w:tc>
+        <w:tc>
+          <w:tcPr>
+            <w:tcW w:w="1699" w:type="dxa"/>
+          </w:tcPr>
+          <w:p>
+            <w:pPr>
+              <w:rPr>
+                <w:b/>
+                <w:bCs/>
+              </w:rPr>
+            </w:pPr>
+            <w:r>
+              <w:rPr>
+                <w:b/>
+                <w:bCs/>
+              </w:rPr>
+              <w:t>Resultados encontrados</w:t>
+            </w:r>
+          </w:p>
+        </w:tc>
+        <w:tc>
+          <w:tcPr>
+            <w:tcW w:w="3546" w:type="dxa"/>
+          </w:tcPr>
+          <w:p>
+            <w:pPr>
+              <w:rPr>
+                <w:b/>
+                <w:bCs/>
+              </w:rPr>
+            </w:pPr>
+            <w:r>
+              <w:rPr>
+                <w:b/>
+                <w:bCs/>
+              </w:rPr>
+              <w:t>Problemas</w:t>
+            </w:r>
+          </w:p>
+        </w:tc>
+        <w:tc>
+          <w:tcPr>
+            <w:tcW w:w="1701" w:type="dxa"/>
+          </w:tcPr>
+          <w:p>
+            <w:pPr>
+              <w:rPr>
+                <w:b/>
+                <w:bCs/>
+              </w:rPr>
+            </w:pPr>
+            <w:r>
+              <w:rPr>
+                <w:b/>
+                <w:bCs/>
+              </w:rPr>
+              <w:t>Data e hora do incidente</w:t>
+            </w:r>
+          </w:p>
+        </w:tc>
+      </w:tr>
+      <w:tr>
+        <w:tc>
+          <w:tcPr>
+            <w:tcW w:w="1698" w:type="dxa"/>
+          </w:tcPr>
+          <w:p>
+            <w:r>
+              <w:t>Campo xxxx com valor yyyy</w:t>
+            </w:r>
+          </w:p>
+        </w:tc>
+        <w:tc>
+          <w:tcPr>
+            <w:tcW w:w="1699" w:type="dxa"/>
+          </w:tcPr>
+          <w:p>
+            <w:r>
+              <w:t>Tratamento de valor para não permitir valor yyyy</w:t>
+            </w:r>
+          </w:p>
+        </w:tc>
+        <w:tc>
+          <w:tcPr>
+            <w:tcW w:w="1699" w:type="dxa"/>
+          </w:tcPr>
+          <w:p>
+            <w:r>
+              <w:t>O sistema permitiu a entrada do valor yyyyy</w:t>
+            </w:r>
+          </w:p>
+        </w:tc>
+        <w:tc>
+          <w:tcPr>
+            <w:tcW w:w="3546" w:type="dxa"/>
+          </w:tcPr>
+          <w:p>
+            <w:r>
+              <w:t>O sistema não poderia ter permitido a entrada do valor yyyy porque ocasiona problemas no banco de dados</w:t>
+            </w:r>
+          </w:p>
+        </w:tc>
+        <w:tc>
+          <w:tcPr>
+            <w:tcW w:w="1701" w:type="dxa"/>
+          </w:tcPr>
+          <w:p>
+            <w:r>
+              <w:t>14/12/2021 15:00hs</w:t>
+            </w:r>
+          </w:p>
+        </w:tc>
+      </w:tr>
+    </w:tbl>
+    <w:p/>
+    <w:p>
+      <w:pPr>
+        <w:rPr>
+          <w:highlight w:val="yellow"/>
+        </w:rPr>
+      </w:pPr>
+      <w:r>
+        <w:rPr>
+          <w:highlight w:val="yellow"/>
+        </w:rPr>
+        <w:t>Pode ser colocado outros campos também, as opções são as abaixo:</w:t>
+      </w:r>
+    </w:p>
+    <w:p>
+      <w:pPr>
+        <w:rPr>
+          <w:highlight w:val="yellow"/>
+        </w:rPr>
+      </w:pPr>
+      <w:r>
+        <w:rPr>
+          <w:highlight w:val="yellow"/>
+        </w:rPr>
+        <w:t>==&gt;Entradas;</w:t>
+      </w:r>
+    </w:p>
+    <w:p>
+      <w:pPr>
+        <w:rPr>
+          <w:highlight w:val="yellow"/>
+        </w:rPr>
+      </w:pPr>
+      <w:r>
+        <w:rPr>
+          <w:highlight w:val="yellow"/>
+        </w:rPr>
+        <w:t>==&gt;Resultados esperados;</w:t>
+      </w:r>
+    </w:p>
+    <w:p>
+      <w:pPr>
+        <w:rPr>
+          <w:highlight w:val="yellow"/>
+        </w:rPr>
+      </w:pPr>
+      <w:r>
+        <w:rPr>
+          <w:highlight w:val="yellow"/>
+        </w:rPr>
+        <w:t>==&gt;Resultados encontrados;</w:t>
+      </w:r>
+    </w:p>
+    <w:p>
+      <w:pPr>
+        <w:rPr>
+          <w:highlight w:val="yellow"/>
+        </w:rPr>
+      </w:pPr>
+      <w:r>
+        <w:rPr>
+          <w:highlight w:val="yellow"/>
+        </w:rPr>
+        <w:t>==&gt;Problemas;</w:t>
+      </w:r>
+    </w:p>
+    <w:p>
+      <w:pPr>
+        <w:rPr>
+          <w:highlight w:val="yellow"/>
+        </w:rPr>
+      </w:pPr>
+      <w:r>
+        <w:rPr>
+          <w:highlight w:val="yellow"/>
+        </w:rPr>
+        <w:t>==&gt;Data e hora do incidente;</w:t>
+      </w:r>
+    </w:p>
+    <w:p>
+      <w:pPr>
+        <w:rPr>
+          <w:highlight w:val="yellow"/>
+        </w:rPr>
+      </w:pPr>
+      <w:r>
+        <w:rPr>
+          <w:highlight w:val="yellow"/>
+        </w:rPr>
+        <w:t>==&gt;Procedimentos para reproduzir o problema;</w:t>
+      </w:r>
+    </w:p>
+    <w:p>
+      <w:pPr>
+        <w:rPr>
+          <w:highlight w:val="yellow"/>
+        </w:rPr>
+      </w:pPr>
+      <w:r>
+        <w:rPr>
+          <w:highlight w:val="yellow"/>
+        </w:rPr>
+        <w:t>==&gt;Ambiente;</w:t>
+      </w:r>
+    </w:p>
+    <w:p>
+      <w:pPr>
+        <w:rPr>
+          <w:highlight w:val="yellow"/>
+        </w:rPr>
+      </w:pPr>
+      <w:r>
+        <w:rPr>
+          <w:highlight w:val="yellow"/>
+        </w:rPr>
+        <w:t>==&gt;Tentativas para repetir o problema;</w:t>
+      </w:r>
+    </w:p>
+    <w:p>
+      <w:pPr>
+        <w:rPr>
+          <w:highlight w:val="yellow"/>
+        </w:rPr>
+      </w:pPr>
+      <w:r>
+        <w:rPr>
+          <w:highlight w:val="yellow"/>
+        </w:rPr>
+        <w:t>==&gt;Testadores;</w:t>
+      </w:r>
+    </w:p>
+    <w:p>
+      <w:pPr>
+        <w:rPr>
+          <w:highlight w:val="yellow"/>
+        </w:rPr>
+      </w:pPr>
+      <w:r>
+        <w:rPr>
+          <w:highlight w:val="yellow"/>
+        </w:rPr>
+        <w:t>==&gt;Observadores.</w:t>
+      </w:r>
+    </w:p>
+    <w:p>
+      <w:r>
+        <w:rPr>
+          <w:highlight w:val="yellow"/>
+        </w:rPr>
+        <w:t>Vale lembrar que outras informações podem ser incluídas sempre que necessário e nem sempre todos os campos acima serão necessários.</w:t>
+      </w:r>
+    </w:p>
+    <w:p>
+      <w:r>
+        <w:rPr>
+          <w:b/>
+          <w:bCs/>
         </w:rPr>
         <w:t>Impacto:</w:t>
       </w:r>
       <w:r>
-        <w:t xml:space="preserve"> indicar qual o impacto que o incidente terá no plano de teste de execução podendo falhar, bloquear o(s) testes(s) ou até mesmo uma possível mudança no caso de teste ou requisitos. Se possível, informar a prioridade e severidade do incidente.</w:t>
-      </w:r>
-    </w:p>
-    <w:p>
-      <w:r>
-        <w:t>Os incidentes de teste devem ser armazenados em um repositório e, caso necessário, revisar o relatório de incidentes de teste com as partes interessadas.</w:t>
+        <w:t xml:space="preserve"> </w:t>
+      </w:r>
+      <w:r>
+        <w:t>Com a entrada dos dados inválidos causamos inconsistência no sistema, podendo gerar um grande impacto para a empresa.</w:t>
       </w:r>
     </w:p>
     <w:p/>
@@ -156,7 +651,7 @@
     </w:p>
     <w:sectPr>
       <w:pgSz w:w="11906" w:h="16838"/>
-      <w:pgMar w:top="1417" w:right="1701" w:bottom="1417" w:left="1701" w:header="708" w:footer="708" w:gutter="0"/>
+      <w:pgMar w:top="720" w:right="720" w:bottom="720" w:left="720" w:header="708" w:footer="708" w:gutter="0"/>
       <w:cols w:space="708"/>
       <w:docGrid w:linePitch="360"/>
     </w:sectPr>
@@ -613,6 +1108,29 @@
       <w:shd w:val="clear" w:color="auto" w:fill="E1DFDD"/>
     </w:rPr>
   </w:style>
+  <w:style w:type="table" w:styleId="Tabelacomgrade">
+    <w:name w:val="Table Grid"/>
+    <w:basedOn w:val="Tabelanormal"/>
+    <w:uiPriority w:val="39"/>
+    <w:rsid w:val="00465D15"/>
+    <w:pPr>
+      <w:spacing w:after="0" w:line="240" w:lineRule="auto"/>
+    </w:pPr>
+    <w:rPr>
+      <w:rFonts w:eastAsiaTheme="minorEastAsia"/>
+      <w:lang w:eastAsia="ja-JP"/>
+    </w:rPr>
+    <w:tblPr>
+      <w:tblBorders>
+        <w:top w:val="single" w:sz="4" w:space="0" w:color="auto"/>
+        <w:left w:val="single" w:sz="4" w:space="0" w:color="auto"/>
+        <w:bottom w:val="single" w:sz="4" w:space="0" w:color="auto"/>
+        <w:right w:val="single" w:sz="4" w:space="0" w:color="auto"/>
+        <w:insideH w:val="single" w:sz="4" w:space="0" w:color="auto"/>
+        <w:insideV w:val="single" w:sz="4" w:space="0" w:color="auto"/>
+      </w:tblBorders>
+    </w:tblPr>
+  </w:style>
 </w:styles>
 </file>
 

</xml_diff>